<commit_message>
Práctica 3.3 medio corregida
</commit_message>
<xml_diff>
--- a/UT03/FernándezPita,Diego - PR0303 - Comandos básicos de Powershell (III).docx
+++ b/UT03/FernándezPita,Diego - PR0303 - Comandos básicos de Powershell (III).docx
@@ -847,6 +847,8 @@
       <w:r>
         <w:rPr>
           <w:rFonts w:ascii="Roboto" w:hAnsi="Roboto"/>
+          <w:noProof/>
+          <w:lang w:eastAsia="es-ES"/>
         </w:rPr>
         <w:drawing>
           <wp:inline distT="0" distB="0" distL="0" distR="0" wp14:anchorId="21FF3A35" wp14:editId="5768D646">
@@ -895,6 +897,8 @@
       <w:r>
         <w:rPr>
           <w:rFonts w:ascii="Roboto" w:hAnsi="Roboto"/>
+          <w:noProof/>
+          <w:lang w:eastAsia="es-ES"/>
         </w:rPr>
         <w:drawing>
           <wp:inline distT="0" distB="0" distL="0" distR="0" wp14:anchorId="6F4784BE" wp14:editId="3D1D540C">
@@ -1053,6 +1057,8 @@
       <w:r>
         <w:rPr>
           <w:rFonts w:ascii="Roboto" w:hAnsi="Roboto"/>
+          <w:noProof/>
+          <w:lang w:eastAsia="es-ES"/>
         </w:rPr>
         <w:drawing>
           <wp:inline distT="0" distB="0" distL="0" distR="0" wp14:anchorId="208D2857" wp14:editId="6D0F0F69">
@@ -1161,6 +1167,8 @@
       <w:r>
         <w:rPr>
           <w:rFonts w:ascii="Roboto" w:hAnsi="Roboto"/>
+          <w:noProof/>
+          <w:lang w:eastAsia="es-ES"/>
         </w:rPr>
         <w:drawing>
           <wp:inline distT="0" distB="0" distL="0" distR="0" wp14:anchorId="06F032CE" wp14:editId="6298052E">
@@ -1272,6 +1280,8 @@
       <w:r>
         <w:rPr>
           <w:rFonts w:ascii="Roboto" w:hAnsi="Roboto"/>
+          <w:noProof/>
+          <w:lang w:eastAsia="es-ES"/>
         </w:rPr>
         <w:drawing>
           <wp:inline distT="0" distB="0" distL="0" distR="0" wp14:anchorId="7A230958" wp14:editId="7A822324">
@@ -1309,6 +1319,8 @@
           </wp:inline>
         </w:drawing>
       </w:r>
+      <w:bookmarkStart w:id="1" w:name="_GoBack"/>
+      <w:bookmarkEnd w:id="1"/>
     </w:p>
     <w:p>
       <w:pPr>
@@ -1362,6 +1374,8 @@
       <w:r>
         <w:rPr>
           <w:rFonts w:ascii="Roboto" w:hAnsi="Roboto"/>
+          <w:noProof/>
+          <w:lang w:eastAsia="es-ES"/>
         </w:rPr>
         <w:drawing>
           <wp:inline distT="0" distB="0" distL="0" distR="0" wp14:anchorId="5F7CF0D1" wp14:editId="32E1DCA8">
@@ -1424,6 +1438,8 @@
       <w:r>
         <w:rPr>
           <w:rFonts w:ascii="Roboto" w:hAnsi="Roboto"/>
+          <w:noProof/>
+          <w:lang w:eastAsia="es-ES"/>
         </w:rPr>
         <w:drawing>
           <wp:inline distT="0" distB="0" distL="0" distR="0" wp14:anchorId="2B51199F" wp14:editId="73B23399">
@@ -1566,6 +1582,8 @@
       <w:r>
         <w:rPr>
           <w:rFonts w:ascii="Roboto" w:hAnsi="Roboto"/>
+          <w:noProof/>
+          <w:lang w:eastAsia="es-ES"/>
         </w:rPr>
         <w:drawing>
           <wp:inline distT="0" distB="0" distL="0" distR="0" wp14:anchorId="3479C185" wp14:editId="4D5BD355">
@@ -1683,6 +1701,8 @@
       <w:r>
         <w:rPr>
           <w:rFonts w:ascii="Roboto" w:hAnsi="Roboto"/>
+          <w:noProof/>
+          <w:lang w:eastAsia="es-ES"/>
         </w:rPr>
         <w:drawing>
           <wp:inline distT="0" distB="0" distL="0" distR="0" wp14:anchorId="064F2CFD" wp14:editId="16843171">
@@ -1759,6 +1779,8 @@
       <w:r>
         <w:rPr>
           <w:rFonts w:ascii="Roboto" w:hAnsi="Roboto"/>
+          <w:noProof/>
+          <w:lang w:eastAsia="es-ES"/>
         </w:rPr>
         <w:drawing>
           <wp:inline distT="0" distB="0" distL="0" distR="0" wp14:anchorId="7EB65B27" wp14:editId="176F8131">
@@ -1829,6 +1851,8 @@
       <w:r>
         <w:rPr>
           <w:rFonts w:ascii="Roboto" w:hAnsi="Roboto"/>
+          <w:noProof/>
+          <w:lang w:eastAsia="es-ES"/>
         </w:rPr>
         <w:drawing>
           <wp:inline distT="0" distB="0" distL="0" distR="0" wp14:anchorId="235A75FD" wp14:editId="41BBACC3">
@@ -2680,6 +2704,8 @@
       <w:r>
         <w:rPr>
           <w:rFonts w:ascii="Roboto" w:hAnsi="Roboto"/>
+          <w:noProof/>
+          <w:lang w:eastAsia="es-ES"/>
         </w:rPr>
         <w:drawing>
           <wp:inline distT="0" distB="0" distL="0" distR="0" wp14:anchorId="493D8626" wp14:editId="32CEA1FD">
@@ -2795,6 +2821,8 @@
       <w:r>
         <w:rPr>
           <w:rFonts w:ascii="Roboto" w:hAnsi="Roboto"/>
+          <w:noProof/>
+          <w:lang w:eastAsia="es-ES"/>
         </w:rPr>
         <w:drawing>
           <wp:inline distT="0" distB="0" distL="0" distR="0" wp14:anchorId="4467E8E7" wp14:editId="7F5B1634">
@@ -2832,8 +2860,6 @@
           </wp:inline>
         </w:drawing>
       </w:r>
-      <w:bookmarkStart w:id="1" w:name="_GoBack"/>
-      <w:bookmarkEnd w:id="1"/>
     </w:p>
     <w:p>
       <w:pPr>
@@ -2845,6 +2871,8 @@
       <w:r>
         <w:rPr>
           <w:rFonts w:ascii="Roboto" w:hAnsi="Roboto"/>
+          <w:noProof/>
+          <w:lang w:eastAsia="es-ES"/>
         </w:rPr>
         <w:drawing>
           <wp:inline distT="0" distB="0" distL="0" distR="0" wp14:anchorId="289D3C06" wp14:editId="2D326874">
@@ -7566,7 +7594,7 @@
   <a:extraClrSchemeLst/>
   <a:extLst>
     <a:ext uri="{05A4C25C-085E-4340-85A3-A5531E510DB2}">
-      <thm15:themeFamily xmlns:thm15="http://schemas.microsoft.com/office/thememl/2012/main" xmlns="" name="Office Theme" id="{62F939B6-93AF-4DB8-9C6B-D6C7DFDC589F}" vid="{4A3C46E8-61CC-4603-A589-7422A47A8E4A}"/>
+      <thm15:themeFamily xmlns="" xmlns:thm15="http://schemas.microsoft.com/office/thememl/2012/main" name="Office Theme" id="{62F939B6-93AF-4DB8-9C6B-D6C7DFDC589F}" vid="{4A3C46E8-61CC-4603-A589-7422A47A8E4A}"/>
     </a:ext>
   </a:extLst>
 </a:theme>

</xml_diff>